<commit_message>
cập nhật tên api cho các màn hình E Add project identity cho OPS Web
</commit_message>
<xml_diff>
--- a/documents/sprint-2/E30-E20-E33-E80.docx
+++ b/documents/sprint-2/E30-E20-E33-E80.docx
@@ -90,7 +90,7 @@
             <v:path o:extrusionok="f" gradientshapeok="t" o:connecttype="rect"/>
             <o:lock v:ext="edit" aspectratio="t"/>
           </v:shapetype>
-          <v:shape id="_x0000_i1027" type="#_x0000_t75" style="width:468pt;height:188.25pt">
+          <v:shape id="_x0000_i1025" type="#_x0000_t75" style="width:467.7pt;height:188.1pt">
             <v:imagedata r:id="rId5" o:title="E30-E20-E33"/>
           </v:shape>
         </w:pict>
@@ -103,27 +103,14 @@
       <w:r>
         <w:t xml:space="preserve">Hình  </w:t>
       </w:r>
-      <w:r>
-        <w:fldChar w:fldCharType="begin"/>
-      </w:r>
-      <w:r>
-        <w:instrText xml:space="preserve"> SEQ Hình_ \* ARABIC </w:instrText>
-      </w:r>
-      <w:r>
-        <w:fldChar w:fldCharType="separate"/>
-      </w:r>
-      <w:r>
-        <w:rPr>
-          <w:noProof/>
-        </w:rPr>
-        <w:t>1</w:t>
-      </w:r>
-      <w:r>
-        <w:rPr>
-          <w:noProof/>
-        </w:rPr>
-        <w:fldChar w:fldCharType="end"/>
-      </w:r>
+      <w:fldSimple w:instr=" SEQ Hình_ \* ARABIC ">
+        <w:r>
+          <w:rPr>
+            <w:noProof/>
+          </w:rPr>
+          <w:t>1</w:t>
+        </w:r>
+      </w:fldSimple>
       <w:r>
         <w:t xml:space="preserve">: Đặc tả màn hình </w:t>
       </w:r>
@@ -438,10 +425,7 @@
         </w:numPr>
       </w:pPr>
       <w:r>
-        <w:t>T</w:t>
-      </w:r>
-      <w:r>
-        <w:t>rạng thái online/offline của phương tiện</w:t>
+        <w:t>Trạng thái online/offline của phương tiện</w:t>
       </w:r>
     </w:p>
     <w:p>
@@ -452,10 +436,7 @@
         <w:t>Desc:</w:t>
       </w:r>
       <w:r>
-        <w:t xml:space="preserve"> </w:t>
-      </w:r>
-      <w:r>
-        <w:t>Trạng thái online/offline của phương tiện: online: #</w:t>
+        <w:t xml:space="preserve"> Trạng thái online/offline của phương tiện: online: #</w:t>
       </w:r>
       <w:r>
         <w:t>009900</w:t>
@@ -540,10 +521,7 @@
         <w:t>Tên loại work queue</w:t>
       </w:r>
       <w:r>
-        <w:t xml:space="preserve">: </w:t>
-      </w:r>
-      <w:r>
-        <w:t>online: #</w:t>
+        <w:t>: online: #</w:t>
       </w:r>
       <w:r>
         <w:t>009900</w:t>
@@ -1137,10 +1115,7 @@
         <w:pStyle w:val="Heading4"/>
       </w:pPr>
       <w:r>
-        <w:t>P</w:t>
-      </w:r>
-      <w:r>
-        <w:t>laced Loc.</w:t>
+        <w:t>Placed Loc.</w:t>
       </w:r>
     </w:p>
     <w:p>
@@ -1320,13 +1295,7 @@
         <w:pStyle w:val="Heading4"/>
       </w:pPr>
       <w:r>
-        <w:t>Est. Mv</w:t>
-      </w:r>
-      <w:r>
-        <w:t xml:space="preserve"> Time</w:t>
-      </w:r>
-      <w:r>
-        <w:t xml:space="preserve"> 2</w:t>
+        <w:t>Est. Mv Time 2</w:t>
       </w:r>
     </w:p>
     <w:p>
@@ -1371,13 +1340,7 @@
         <w:pStyle w:val="Heading4"/>
       </w:pPr>
       <w:r>
-        <w:t xml:space="preserve">Est. </w:t>
-      </w:r>
-      <w:r>
-        <w:t>Action</w:t>
-      </w:r>
-      <w:r>
-        <w:t xml:space="preserve"> Time</w:t>
+        <w:t>Est. Action Time</w:t>
       </w:r>
     </w:p>
     <w:p>
@@ -1821,16 +1784,7 @@
         <w:t>Desc:</w:t>
       </w:r>
       <w:r>
-        <w:t xml:space="preserve"> </w:t>
-      </w:r>
-      <w:r>
-        <w:t>Gridview –Left: hiển thị danh sách phương tiện, mỗi row được gọi đơn giản là Item-Row</w:t>
-      </w:r>
-      <w:r>
-        <w:t>.</w:t>
-      </w:r>
-      <w:r>
-        <w:t xml:space="preserve"> Khi bấm chuột trái sẽ hiển thị danh sách các WQ của phương tiện đó. Khi bấm chuột </w:t>
+        <w:t xml:space="preserve"> Gridview –Left: hiển thị danh sách phương tiện, mỗi row được gọi đơn giản là Item-Row. Khi bấm chuột trái sẽ hiển thị danh sách các WQ của phương tiện đó. Khi bấm chuột </w:t>
       </w:r>
       <w:r>
         <w:t>phải sẽ hiển thị Context Menu</w:t>
@@ -2038,7 +1992,19 @@
         <w:rPr>
           <w:shd w:val="clear" w:color="auto" w:fill="F8F9FA"/>
         </w:rPr>
-        <w:t>/{</w:t>
+        <w:t>/</w:t>
+      </w:r>
+      <w:r>
+        <w:rPr>
+          <w:shd w:val="clear" w:color="auto" w:fill="F8F9FA"/>
+        </w:rPr>
+        <w:t>sites/</w:t>
+      </w:r>
+      <w:r>
+        <w:rPr>
+          <w:shd w:val="clear" w:color="auto" w:fill="F8F9FA"/>
+        </w:rPr>
+        <w:t>{</w:t>
       </w:r>
       <w:r>
         <w:rPr>
@@ -3279,7 +3245,19 @@
         <w:rPr>
           <w:shd w:val="clear" w:color="auto" w:fill="F8F9FA"/>
         </w:rPr>
-        <w:t>/{</w:t>
+        <w:t>/</w:t>
+      </w:r>
+      <w:r>
+        <w:rPr>
+          <w:shd w:val="clear" w:color="auto" w:fill="F8F9FA"/>
+        </w:rPr>
+        <w:t>sites/</w:t>
+      </w:r>
+      <w:r>
+        <w:rPr>
+          <w:shd w:val="clear" w:color="auto" w:fill="F8F9FA"/>
+        </w:rPr>
+        <w:t>{</w:t>
       </w:r>
       <w:r>
         <w:rPr>
@@ -3981,12 +3959,24 @@
         <w:rPr>
           <w:shd w:val="clear" w:color="auto" w:fill="F8F9FA"/>
         </w:rPr>
-        <w:t>/{</w:t>
+        <w:t>/</w:t>
       </w:r>
       <w:r>
         <w:rPr>
           <w:shd w:val="clear" w:color="auto" w:fill="F8F9FA"/>
         </w:rPr>
+        <w:t>sites/</w:t>
+      </w:r>
+      <w:r>
+        <w:rPr>
+          <w:shd w:val="clear" w:color="auto" w:fill="F8F9FA"/>
+        </w:rPr>
+        <w:t>{</w:t>
+      </w:r>
+      <w:r>
+        <w:rPr>
+          <w:shd w:val="clear" w:color="auto" w:fill="F8F9FA"/>
+        </w:rPr>
         <w:t>site</w:t>
       </w:r>
       <w:r>
@@ -4005,7 +3995,13 @@
         <w:rPr>
           <w:shd w:val="clear" w:color="auto" w:fill="F8F9FA"/>
         </w:rPr>
-        <w:t>/{wqId}/details</w:t>
+        <w:t>/{wqId}/</w:t>
+      </w:r>
+      <w:r>
+        <w:rPr>
+          <w:shd w:val="clear" w:color="auto" w:fill="F8F9FA"/>
+        </w:rPr>
+        <w:t>wis</w:t>
       </w:r>
     </w:p>
     <w:p>
@@ -6496,17 +6492,7 @@
                 <w:szCs w:val="26"/>
                 <w:shd w:val="clear" w:color="auto" w:fill="FFFFFF"/>
               </w:rPr>
-              <w:t>EstMvTime</w:t>
-            </w:r>
-            <w:r>
-              <w:rPr>
-                <w:rFonts w:ascii="Times New Roman" w:hAnsi="Times New Roman" w:cs="Times New Roman"/>
-                <w:color w:val="172B4D"/>
-                <w:sz w:val="26"/>
-                <w:szCs w:val="26"/>
-                <w:shd w:val="clear" w:color="auto" w:fill="FFFFFF"/>
-              </w:rPr>
-              <w:t>2</w:t>
+              <w:t>EstMvTime2</w:t>
             </w:r>
             <w:r>
               <w:rPr>
@@ -7178,7 +7164,19 @@
         <w:rPr>
           <w:shd w:val="clear" w:color="auto" w:fill="F8F9FA"/>
         </w:rPr>
-        <w:t>/{</w:t>
+        <w:t>/</w:t>
+      </w:r>
+      <w:r>
+        <w:rPr>
+          <w:shd w:val="clear" w:color="auto" w:fill="F8F9FA"/>
+        </w:rPr>
+        <w:t>sites/</w:t>
+      </w:r>
+      <w:r>
+        <w:rPr>
+          <w:shd w:val="clear" w:color="auto" w:fill="F8F9FA"/>
+        </w:rPr>
+        <w:t>{</w:t>
       </w:r>
       <w:r>
         <w:rPr>
@@ -7887,12 +7885,24 @@
         <w:rPr>
           <w:shd w:val="clear" w:color="auto" w:fill="F8F9FA"/>
         </w:rPr>
-        <w:t>/{</w:t>
+        <w:t>/</w:t>
       </w:r>
       <w:r>
         <w:rPr>
           <w:shd w:val="clear" w:color="auto" w:fill="F8F9FA"/>
         </w:rPr>
+        <w:t>sites/</w:t>
+      </w:r>
+      <w:r>
+        <w:rPr>
+          <w:shd w:val="clear" w:color="auto" w:fill="F8F9FA"/>
+        </w:rPr>
+        <w:t>{</w:t>
+      </w:r>
+      <w:r>
+        <w:rPr>
+          <w:shd w:val="clear" w:color="auto" w:fill="F8F9FA"/>
+        </w:rPr>
         <w:t>site</w:t>
       </w:r>
       <w:r>
@@ -7911,7 +7921,25 @@
         <w:rPr>
           <w:shd w:val="clear" w:color="auto" w:fill="F8F9FA"/>
         </w:rPr>
-        <w:t>lock/{islock}</w:t>
+        <w:t>wi</w:t>
+      </w:r>
+      <w:r>
+        <w:rPr>
+          <w:shd w:val="clear" w:color="auto" w:fill="F8F9FA"/>
+        </w:rPr>
+        <w:t>s/{wiId}</w:t>
+      </w:r>
+      <w:r>
+        <w:rPr>
+          <w:shd w:val="clear" w:color="auto" w:fill="F8F9FA"/>
+        </w:rPr>
+        <w:t>/</w:t>
+      </w:r>
+      <w:r>
+        <w:rPr>
+          <w:shd w:val="clear" w:color="auto" w:fill="F8F9FA"/>
+        </w:rPr>
+        <w:t>block</w:t>
       </w:r>
     </w:p>
     <w:p>
@@ -7922,7 +7950,10 @@
         <w:t>Desc:</w:t>
       </w:r>
       <w:r>
-        <w:t xml:space="preserve"> remove WQ ra khỏi CHE.</w:t>
+        <w:t xml:space="preserve"> </w:t>
+      </w:r>
+      <w:r>
+        <w:t>Cập nhật trạng thái lock cho work-instruction.</w:t>
       </w:r>
     </w:p>
     <w:p>
@@ -8118,6 +8149,58 @@
                 <w:sz w:val="26"/>
                 <w:szCs w:val="26"/>
               </w:rPr>
+              <w:t>wiId</w:t>
+            </w:r>
+          </w:p>
+        </w:tc>
+        <w:tc>
+          <w:tcPr>
+            <w:tcW w:w="4675" w:type="dxa"/>
+          </w:tcPr>
+          <w:p>
+            <w:pPr>
+              <w:pStyle w:val="Cp7"/>
+              <w:rPr>
+                <w:color w:val="172B4D"/>
+                <w:shd w:val="clear" w:color="auto" w:fill="FFFFFF"/>
+              </w:rPr>
+            </w:pPr>
+            <w:r>
+              <w:rPr>
+                <w:color w:val="172B4D"/>
+                <w:shd w:val="clear" w:color="auto" w:fill="FFFFFF"/>
+              </w:rPr>
+              <w:t>Mã Work Instruction</w:t>
+            </w:r>
+            <w:r>
+              <w:rPr>
+                <w:color w:val="172B4D"/>
+                <w:shd w:val="clear" w:color="auto" w:fill="FFFFFF"/>
+              </w:rPr>
+              <w:t>.</w:t>
+            </w:r>
+          </w:p>
+        </w:tc>
+      </w:tr>
+      <w:tr>
+        <w:tc>
+          <w:tcPr>
+            <w:tcW w:w="4675" w:type="dxa"/>
+          </w:tcPr>
+          <w:p>
+            <w:pPr>
+              <w:rPr>
+                <w:rFonts w:ascii="Times New Roman" w:hAnsi="Times New Roman" w:cs="Times New Roman"/>
+                <w:sz w:val="26"/>
+                <w:szCs w:val="26"/>
+              </w:rPr>
+            </w:pPr>
+            <w:r>
+              <w:rPr>
+                <w:rFonts w:ascii="Times New Roman" w:hAnsi="Times New Roman" w:cs="Times New Roman"/>
+                <w:sz w:val="26"/>
+                <w:szCs w:val="26"/>
+              </w:rPr>
               <w:t>islock</w:t>
             </w:r>
           </w:p>
@@ -8536,12 +8619,24 @@
         <w:rPr>
           <w:shd w:val="clear" w:color="auto" w:fill="F8F9FA"/>
         </w:rPr>
-        <w:t>/{</w:t>
+        <w:t>/</w:t>
       </w:r>
       <w:r>
         <w:rPr>
           <w:shd w:val="clear" w:color="auto" w:fill="F8F9FA"/>
         </w:rPr>
+        <w:t>sites/</w:t>
+      </w:r>
+      <w:r>
+        <w:rPr>
+          <w:shd w:val="clear" w:color="auto" w:fill="F8F9FA"/>
+        </w:rPr>
+        <w:t>{</w:t>
+      </w:r>
+      <w:r>
+        <w:rPr>
+          <w:shd w:val="clear" w:color="auto" w:fill="F8F9FA"/>
+        </w:rPr>
         <w:t>site</w:t>
       </w:r>
       <w:r>
@@ -8560,7 +8655,19 @@
         <w:rPr>
           <w:shd w:val="clear" w:color="auto" w:fill="F8F9FA"/>
         </w:rPr>
-        <w:t>turn/{isTurnOn}</w:t>
+        <w:t>wis/{wiId}</w:t>
+      </w:r>
+      <w:r>
+        <w:rPr>
+          <w:shd w:val="clear" w:color="auto" w:fill="F8F9FA"/>
+        </w:rPr>
+        <w:t>/</w:t>
+      </w:r>
+      <w:r>
+        <w:rPr>
+          <w:shd w:val="clear" w:color="auto" w:fill="F8F9FA"/>
+        </w:rPr>
+        <w:t>on</w:t>
       </w:r>
     </w:p>
     <w:p>
@@ -8571,7 +8678,16 @@
         <w:t>Desc:</w:t>
       </w:r>
       <w:r>
-        <w:t xml:space="preserve"> remove WQ ra khỏi CHE.</w:t>
+        <w:t xml:space="preserve"> </w:t>
+      </w:r>
+      <w:r>
+        <w:t>Cập nhật trạng thái on cho work-instruction</w:t>
+      </w:r>
+      <w:r>
+        <w:t>s</w:t>
+      </w:r>
+      <w:r>
+        <w:t>.</w:t>
       </w:r>
     </w:p>
     <w:p>
@@ -8765,6 +8881,51 @@
                 <w:rFonts w:ascii="Times New Roman" w:hAnsi="Times New Roman" w:cs="Times New Roman"/>
                 <w:sz w:val="26"/>
                 <w:szCs w:val="26"/>
+              </w:rPr>
+              <w:t>wiId</w:t>
+            </w:r>
+          </w:p>
+        </w:tc>
+        <w:tc>
+          <w:tcPr>
+            <w:tcW w:w="4675" w:type="dxa"/>
+          </w:tcPr>
+          <w:p>
+            <w:pPr>
+              <w:pStyle w:val="Cp7"/>
+              <w:rPr>
+                <w:color w:val="172B4D"/>
+                <w:shd w:val="clear" w:color="auto" w:fill="FFFFFF"/>
+              </w:rPr>
+            </w:pPr>
+            <w:r>
+              <w:rPr>
+                <w:color w:val="172B4D"/>
+                <w:shd w:val="clear" w:color="auto" w:fill="FFFFFF"/>
+              </w:rPr>
+              <w:t>Mả work instruction.</w:t>
+            </w:r>
+          </w:p>
+        </w:tc>
+      </w:tr>
+      <w:tr>
+        <w:tc>
+          <w:tcPr>
+            <w:tcW w:w="4675" w:type="dxa"/>
+          </w:tcPr>
+          <w:p>
+            <w:pPr>
+              <w:rPr>
+                <w:rFonts w:ascii="Times New Roman" w:hAnsi="Times New Roman" w:cs="Times New Roman"/>
+                <w:sz w:val="26"/>
+                <w:szCs w:val="26"/>
+              </w:rPr>
+            </w:pPr>
+            <w:r>
+              <w:rPr>
+                <w:rFonts w:ascii="Times New Roman" w:hAnsi="Times New Roman" w:cs="Times New Roman"/>
+                <w:sz w:val="26"/>
+                <w:szCs w:val="26"/>
                 <w:shd w:val="clear" w:color="auto" w:fill="F8F9FA"/>
               </w:rPr>
               <w:t>isTurnOn</w:t>
@@ -9163,6 +9324,7 @@
         <w:pStyle w:val="Heading1"/>
       </w:pPr>
       <w:r>
+        <w:lastRenderedPageBreak/>
         <w:t>Màn hình E3</w:t>
       </w:r>
       <w:r>
@@ -9196,7 +9358,7 @@
           <w:szCs w:val="26"/>
         </w:rPr>
         <w:pict>
-          <v:shape id="_x0000_i1029" type="#_x0000_t75" style="width:467.25pt;height:186.75pt">
+          <v:shape id="_x0000_i1026" type="#_x0000_t75" style="width:467.05pt;height:186.8pt">
             <v:imagedata r:id="rId7" o:title="E35"/>
           </v:shape>
         </w:pict>
@@ -9669,7 +9831,19 @@
         <w:rPr>
           <w:shd w:val="clear" w:color="auto" w:fill="F8F9FA"/>
         </w:rPr>
-        <w:t>/{</w:t>
+        <w:t>/</w:t>
+      </w:r>
+      <w:r>
+        <w:rPr>
+          <w:shd w:val="clear" w:color="auto" w:fill="F8F9FA"/>
+        </w:rPr>
+        <w:t>sites/</w:t>
+      </w:r>
+      <w:r>
+        <w:rPr>
+          <w:shd w:val="clear" w:color="auto" w:fill="F8F9FA"/>
+        </w:rPr>
+        <w:t>{</w:t>
       </w:r>
       <w:r>
         <w:rPr>
@@ -10404,7 +10578,19 @@
         <w:rPr>
           <w:shd w:val="clear" w:color="auto" w:fill="F8F9FA"/>
         </w:rPr>
-        <w:t>/{</w:t>
+        <w:t>/</w:t>
+      </w:r>
+      <w:r>
+        <w:rPr>
+          <w:shd w:val="clear" w:color="auto" w:fill="F8F9FA"/>
+        </w:rPr>
+        <w:t>sites/</w:t>
+      </w:r>
+      <w:r>
+        <w:rPr>
+          <w:shd w:val="clear" w:color="auto" w:fill="F8F9FA"/>
+        </w:rPr>
+        <w:t>{</w:t>
       </w:r>
       <w:r>
         <w:rPr>
@@ -11699,7 +11885,19 @@
         <w:rPr>
           <w:shd w:val="clear" w:color="auto" w:fill="F8F9FA"/>
         </w:rPr>
-        <w:t>/{</w:t>
+        <w:t>/</w:t>
+      </w:r>
+      <w:r>
+        <w:rPr>
+          <w:shd w:val="clear" w:color="auto" w:fill="F8F9FA"/>
+        </w:rPr>
+        <w:t>sites/</w:t>
+      </w:r>
+      <w:r>
+        <w:rPr>
+          <w:shd w:val="clear" w:color="auto" w:fill="F8F9FA"/>
+        </w:rPr>
+        <w:t>{</w:t>
       </w:r>
       <w:r>
         <w:rPr>
@@ -12334,17 +12532,7 @@
                 <w:szCs w:val="26"/>
                 <w:shd w:val="clear" w:color="auto" w:fill="FFFFFF"/>
               </w:rPr>
-              <w:t>To</w:t>
-            </w:r>
-            <w:r>
-              <w:rPr>
-                <w:rFonts w:ascii="Times New Roman" w:hAnsi="Times New Roman" w:cs="Times New Roman"/>
-                <w:color w:val="172B4D"/>
-                <w:sz w:val="26"/>
-                <w:szCs w:val="26"/>
-                <w:shd w:val="clear" w:color="auto" w:fill="FFFFFF"/>
-              </w:rPr>
-              <w:t>Bay</w:t>
+              <w:t>ToBay</w:t>
             </w:r>
             <w:r>
               <w:rPr>
@@ -12404,17 +12592,7 @@
                 <w:szCs w:val="26"/>
                 <w:shd w:val="clear" w:color="auto" w:fill="FFFFFF"/>
               </w:rPr>
-              <w:t>,</w:t>
-            </w:r>
-            <w:r>
-              <w:rPr>
-                <w:rFonts w:ascii="Times New Roman" w:hAnsi="Times New Roman" w:cs="Times New Roman"/>
-                <w:color w:val="172B4D"/>
-                <w:sz w:val="26"/>
-                <w:szCs w:val="26"/>
-                <w:shd w:val="clear" w:color="auto" w:fill="FFFFFF"/>
-              </w:rPr>
-              <w:t xml:space="preserve"> </w:t>
+              <w:t xml:space="preserve">, </w:t>
             </w:r>
           </w:p>
           <w:p>
@@ -12455,17 +12633,7 @@
                 <w:szCs w:val="26"/>
                 <w:shd w:val="clear" w:color="auto" w:fill="FFFFFF"/>
               </w:rPr>
-              <w:t>From</w:t>
-            </w:r>
-            <w:r>
-              <w:rPr>
-                <w:rFonts w:ascii="Times New Roman" w:hAnsi="Times New Roman" w:cs="Times New Roman"/>
-                <w:color w:val="172B4D"/>
-                <w:sz w:val="26"/>
-                <w:szCs w:val="26"/>
-                <w:shd w:val="clear" w:color="auto" w:fill="FFFFFF"/>
-              </w:rPr>
-              <w:t>Row</w:t>
+              <w:t>FromRow</w:t>
             </w:r>
             <w:r>
               <w:rPr>
@@ -12852,19 +13020,25 @@
         <w:rPr>
           <w:shd w:val="clear" w:color="auto" w:fill="F8F9FA"/>
         </w:rPr>
-        <w:t>POST</w:t>
+        <w:t>POST api/v2</w:t>
       </w:r>
       <w:r>
         <w:rPr>
           <w:shd w:val="clear" w:color="auto" w:fill="F8F9FA"/>
         </w:rPr>
-        <w:t xml:space="preserve"> api/v2</w:t>
+        <w:t>/</w:t>
       </w:r>
       <w:r>
         <w:rPr>
           <w:shd w:val="clear" w:color="auto" w:fill="F8F9FA"/>
         </w:rPr>
-        <w:t>/{</w:t>
+        <w:t>sites/</w:t>
+      </w:r>
+      <w:r>
+        <w:rPr>
+          <w:shd w:val="clear" w:color="auto" w:fill="F8F9FA"/>
+        </w:rPr>
+        <w:t>{</w:t>
       </w:r>
       <w:r>
         <w:rPr>
@@ -13462,17 +13636,7 @@
                 <w:szCs w:val="26"/>
                 <w:shd w:val="clear" w:color="auto" w:fill="FFFFFF"/>
               </w:rPr>
-              <w:t>&lt;wr_id</w:t>
-            </w:r>
-            <w:r>
-              <w:rPr>
-                <w:rFonts w:ascii="Times New Roman" w:hAnsi="Times New Roman" w:cs="Times New Roman"/>
-                <w:color w:val="172B4D"/>
-                <w:sz w:val="26"/>
-                <w:szCs w:val="26"/>
-                <w:shd w:val="clear" w:color="auto" w:fill="FFFFFF"/>
-              </w:rPr>
-              <w:t>&gt;</w:t>
+              <w:t>&lt;wr_id&gt;</w:t>
             </w:r>
             <w:r>
               <w:rPr>
@@ -13567,7 +13731,19 @@
         <w:rPr>
           <w:shd w:val="clear" w:color="auto" w:fill="F8F9FA"/>
         </w:rPr>
-        <w:t>/{</w:t>
+        <w:t>/</w:t>
+      </w:r>
+      <w:r>
+        <w:rPr>
+          <w:shd w:val="clear" w:color="auto" w:fill="F8F9FA"/>
+        </w:rPr>
+        <w:t>sites/</w:t>
+      </w:r>
+      <w:r>
+        <w:rPr>
+          <w:shd w:val="clear" w:color="auto" w:fill="F8F9FA"/>
+        </w:rPr>
+        <w:t>{</w:t>
       </w:r>
       <w:r>
         <w:rPr>
@@ -13886,27 +14062,7 @@
                 <w:szCs w:val="26"/>
                 <w:shd w:val="clear" w:color="auto" w:fill="FFFFFF"/>
               </w:rPr>
-              <w:t>&lt;</w:t>
-            </w:r>
-            <w:r>
-              <w:rPr>
-                <w:rFonts w:ascii="Times New Roman" w:hAnsi="Times New Roman" w:cs="Times New Roman"/>
-                <w:color w:val="172B4D"/>
-                <w:sz w:val="26"/>
-                <w:szCs w:val="26"/>
-                <w:shd w:val="clear" w:color="auto" w:fill="FFFFFF"/>
-              </w:rPr>
-              <w:t>block_id</w:t>
-            </w:r>
-            <w:r>
-              <w:rPr>
-                <w:rFonts w:ascii="Times New Roman" w:hAnsi="Times New Roman" w:cs="Times New Roman"/>
-                <w:color w:val="172B4D"/>
-                <w:sz w:val="26"/>
-                <w:szCs w:val="26"/>
-                <w:shd w:val="clear" w:color="auto" w:fill="FFFFFF"/>
-              </w:rPr>
-              <w:t>&gt;</w:t>
+              <w:t>&lt;block_id&gt;</w:t>
             </w:r>
             <w:r>
               <w:rPr>
@@ -14753,24 +14909,30 @@
         <w:rPr>
           <w:shd w:val="clear" w:color="auto" w:fill="F8F9FA"/>
         </w:rPr>
-        <w:t>DELETE</w:t>
+        <w:t>DELETE api/v2</w:t>
       </w:r>
       <w:r>
         <w:rPr>
           <w:shd w:val="clear" w:color="auto" w:fill="F8F9FA"/>
         </w:rPr>
-        <w:t xml:space="preserve"> api/v2</w:t>
+        <w:t>/</w:t>
       </w:r>
       <w:r>
         <w:rPr>
           <w:shd w:val="clear" w:color="auto" w:fill="F8F9FA"/>
         </w:rPr>
-        <w:t>/{</w:t>
+        <w:t>sites/</w:t>
       </w:r>
       <w:r>
         <w:rPr>
           <w:shd w:val="clear" w:color="auto" w:fill="F8F9FA"/>
         </w:rPr>
+        <w:t>{</w:t>
+      </w:r>
+      <w:r>
+        <w:rPr>
+          <w:shd w:val="clear" w:color="auto" w:fill="F8F9FA"/>
+        </w:rPr>
         <w:t>site</w:t>
       </w:r>
       <w:r>
@@ -14783,14 +14945,16 @@
         <w:rPr>
           <w:shd w:val="clear" w:color="auto" w:fill="F8F9FA"/>
         </w:rPr>
-        <w:t>che/{cheId}/working-ranges</w:t>
+        <w:t>c</w:t>
       </w:r>
       <w:r>
         <w:rPr>
           <w:shd w:val="clear" w:color="auto" w:fill="F8F9FA"/>
         </w:rPr>
-        <w:t>/{wrId}</w:t>
-      </w:r>
+        <w:t>he/{cheId}/working-ranges</w:t>
+      </w:r>
+      <w:bookmarkStart w:id="0" w:name="_GoBack"/>
+      <w:bookmarkEnd w:id="0"/>
     </w:p>
     <w:p>
       <w:pPr>
@@ -15018,8 +15182,6 @@
               </w:rPr>
               <w:t>Mã working range</w:t>
             </w:r>
-            <w:bookmarkStart w:id="0" w:name="_GoBack"/>
-            <w:bookmarkEnd w:id="0"/>
           </w:p>
         </w:tc>
       </w:tr>

</xml_diff>

<commit_message>
cập nhật lại 1 số tên api trong các màn hình E
</commit_message>
<xml_diff>
--- a/documents/sprint-2/E30-E20-E33-E80.docx
+++ b/documents/sprint-2/E30-E20-E33-E80.docx
@@ -90,7 +90,7 @@
             <v:path o:extrusionok="f" gradientshapeok="t" o:connecttype="rect"/>
             <o:lock v:ext="edit" aspectratio="t"/>
           </v:shapetype>
-          <v:shape id="_x0000_i1025" type="#_x0000_t75" style="width:467.7pt;height:188.1pt">
+          <v:shape id="_x0000_i1025" type="#_x0000_t75" style="width:468pt;height:188.25pt">
             <v:imagedata r:id="rId5" o:title="E30-E20-E33"/>
           </v:shape>
         </w:pict>
@@ -103,14 +103,27 @@
       <w:r>
         <w:t xml:space="preserve">Hình  </w:t>
       </w:r>
-      <w:fldSimple w:instr=" SEQ Hình_ \* ARABIC ">
-        <w:r>
-          <w:rPr>
-            <w:noProof/>
-          </w:rPr>
-          <w:t>1</w:t>
-        </w:r>
-      </w:fldSimple>
+      <w:r>
+        <w:fldChar w:fldCharType="begin"/>
+      </w:r>
+      <w:r>
+        <w:instrText xml:space="preserve"> SEQ Hình_ \* ARABIC </w:instrText>
+      </w:r>
+      <w:r>
+        <w:fldChar w:fldCharType="separate"/>
+      </w:r>
+      <w:r>
+        <w:rPr>
+          <w:noProof/>
+        </w:rPr>
+        <w:t>1</w:t>
+      </w:r>
+      <w:r>
+        <w:rPr>
+          <w:noProof/>
+        </w:rPr>
+        <w:fldChar w:fldCharType="end"/>
+      </w:r>
       <w:r>
         <w:t xml:space="preserve">: Đặc tả màn hình </w:t>
       </w:r>
@@ -7939,7 +7952,7 @@
         <w:rPr>
           <w:shd w:val="clear" w:color="auto" w:fill="F8F9FA"/>
         </w:rPr>
-        <w:t>block</w:t>
+        <w:t>lock</w:t>
       </w:r>
     </w:p>
     <w:p>
@@ -9358,7 +9371,7 @@
           <w:szCs w:val="26"/>
         </w:rPr>
         <w:pict>
-          <v:shape id="_x0000_i1026" type="#_x0000_t75" style="width:467.05pt;height:186.8pt">
+          <v:shape id="_x0000_i1026" type="#_x0000_t75" style="width:467.25pt;height:186.75pt">
             <v:imagedata r:id="rId7" o:title="E35"/>
           </v:shape>
         </w:pict>
@@ -10149,6 +10162,16 @@
                 <w:szCs w:val="26"/>
                 <w:shd w:val="clear" w:color="auto" w:fill="FFFFFF"/>
               </w:rPr>
+              <w:t>[</w:t>
+            </w:r>
+            <w:r>
+              <w:rPr>
+                <w:rFonts w:ascii="Times New Roman" w:hAnsi="Times New Roman" w:cs="Times New Roman"/>
+                <w:color w:val="172B4D"/>
+                <w:sz w:val="26"/>
+                <w:szCs w:val="26"/>
+                <w:shd w:val="clear" w:color="auto" w:fill="FFFFFF"/>
+              </w:rPr>
               <w:t>{</w:t>
             </w:r>
           </w:p>
@@ -10532,6 +10555,16 @@
                 <w:shd w:val="clear" w:color="auto" w:fill="FFFFFF"/>
               </w:rPr>
               <w:t>}</w:t>
+            </w:r>
+            <w:r>
+              <w:rPr>
+                <w:rFonts w:ascii="Times New Roman" w:hAnsi="Times New Roman" w:cs="Times New Roman"/>
+                <w:color w:val="172B4D"/>
+                <w:sz w:val="26"/>
+                <w:szCs w:val="26"/>
+                <w:shd w:val="clear" w:color="auto" w:fill="FFFFFF"/>
+              </w:rPr>
+              <w:t>,…]</w:t>
             </w:r>
           </w:p>
         </w:tc>
@@ -10619,7 +10652,19 @@
         <w:t>Desc:</w:t>
       </w:r>
       <w:r>
-        <w:t xml:space="preserve"> Hiển thị danh sách WQ mà không có trong CHE hiện tại.</w:t>
+        <w:t xml:space="preserve"> </w:t>
+      </w:r>
+      <w:r>
+        <w:t>Thêm mới</w:t>
+      </w:r>
+      <w:r>
+        <w:t xml:space="preserve"> WQ </w:t>
+      </w:r>
+      <w:r>
+        <w:t>vào</w:t>
+      </w:r>
+      <w:r>
+        <w:t xml:space="preserve"> CHE hiện tại.</w:t>
       </w:r>
     </w:p>
     <w:p>
@@ -14953,18 +14998,30 @@
         </w:rPr>
         <w:t>he/{cheId}/working-ranges</w:t>
       </w:r>
+    </w:p>
+    <w:p>
+      <w:pPr>
+        <w:pStyle w:val="Cp7"/>
+      </w:pPr>
+      <w:r>
+        <w:t>Desc:</w:t>
+      </w:r>
+      <w:r>
+        <w:t xml:space="preserve"> </w:t>
+      </w:r>
+      <w:r>
+        <w:t>Xóa 1</w:t>
+      </w:r>
+      <w:r>
+        <w:t xml:space="preserve"> working range</w:t>
+      </w:r>
+      <w:r>
+        <w:t xml:space="preserve"> khỏi CHE</w:t>
+      </w:r>
       <w:bookmarkStart w:id="0" w:name="_GoBack"/>
       <w:bookmarkEnd w:id="0"/>
-    </w:p>
-    <w:p>
-      <w:pPr>
-        <w:pStyle w:val="Cp7"/>
-      </w:pPr>
-      <w:r>
-        <w:t>Desc:</w:t>
-      </w:r>
-      <w:r>
-        <w:t xml:space="preserve"> Update working range.</w:t>
+      <w:r>
+        <w:t>.</w:t>
       </w:r>
     </w:p>
     <w:p>

</xml_diff>